<commit_message>
capstone 1 writeup modifications
</commit_message>
<xml_diff>
--- a/Capstone1/project1Writeups/Capstone 1 Final Report.docx
+++ b/Capstone1/project1Writeups/Capstone 1 Final Report.docx
@@ -972,7 +972,21 @@
         <w:rPr>
           <w:color w:val="000000"/>
         </w:rPr>
-        <w:t>There are also some positive correlations between the independent variables, and the dependent variable for both home teams and away teams. The strongest correlations for home teams with respect to points scored are ptsMatchup, totalDvoaMatchup, offMatchup, passMatchup, and ovrMatchup, with  r = .2853, .2693, .2360, .2341, and .2334, respectively. The strongest correlations for away teams with respect to points scored are ptsMatchup, totalDvoaMatchup, offMatchup, passMatchup, and ovrMatchup, with  r = .2925, .2804, .2490, .2567, and .2385, respectively. </w:t>
+        <w:t>There are also some positive correlations between the independent variables, and the dependent variable for both home teams and away teams. The strongest correlations for home teams with respect to points scored are ptsMatchup, totalDvoaMatchup, offMatchup, pa</w:t>
+      </w:r>
+      <w:r>
+        <w:rPr>
+          <w:color w:val="000000"/>
+        </w:rPr>
+        <w:t>ssMatchup, and ovrMatchup, with</w:t>
+      </w:r>
+      <w:bookmarkStart w:id="0" w:name="_GoBack"/>
+      <w:bookmarkEnd w:id="0"/>
+      <w:r>
+        <w:rPr>
+          <w:color w:val="000000"/>
+        </w:rPr>
+        <w:t xml:space="preserve"> r = .2853, .2693, .2360, .2341, and .2334, respectively. The strongest correlations for away teams with respect to points scored are ptsMatchup, totalDvoaMatchup, offMatchup, passMatchup, and ovrMatchup, with  r = .2925, .2804, .2490, .2567, and .2385, respectively. </w:t>
       </w:r>
     </w:p>
     <w:p>
@@ -1743,11 +1757,10 @@
           <w:sz w:val="24"/>
           <w:szCs w:val="24"/>
         </w:rPr>
-        <w:lastRenderedPageBreak/>
         <w:drawing>
           <wp:inline distT="0" distB="0" distL="0" distR="0">
-            <wp:extent cx="2847975" cy="1981200"/>
-            <wp:effectExtent l="0" t="0" r="9525" b="0"/>
+            <wp:extent cx="2846914" cy="1920854"/>
+            <wp:effectExtent l="0" t="0" r="0" b="3810"/>
             <wp:docPr id="20" name="Picture 20" descr="https://lh6.googleusercontent.com/LesA6oEtn0tSyMxm3wEfz76PhrqjNjmCT04u1tPBfW4aDyhqV9eQmTKT1iJ9EkV8Iok7SYbbN3xrkD_Bit5qlrhnJV-S4MaqBfaH3KFnAeyYaCcaJS-wq639SURmEtcusTLySf3A"/>
             <wp:cNvGraphicFramePr>
               <a:graphicFrameLocks xmlns:a="http://schemas.openxmlformats.org/drawingml/2006/main" noChangeAspect="1"/>
@@ -1777,7 +1790,7 @@
                   <pic:spPr bwMode="auto">
                     <a:xfrm>
                       <a:off x="0" y="0"/>
-                      <a:ext cx="2847975" cy="1981200"/>
+                      <a:ext cx="3061408" cy="2065576"/>
                     </a:xfrm>
                     <a:prstGeom prst="rect">
                       <a:avLst/>
@@ -1803,8 +1816,8 @@
         </w:rPr>
         <w:drawing>
           <wp:inline distT="0" distB="0" distL="0" distR="0">
-            <wp:extent cx="2790825" cy="1981200"/>
-            <wp:effectExtent l="0" t="0" r="9525" b="0"/>
+            <wp:extent cx="2790825" cy="1924817"/>
+            <wp:effectExtent l="0" t="0" r="0" b="0"/>
             <wp:docPr id="19" name="Picture 19" descr="https://lh5.googleusercontent.com/lbblPPZqQEteJwxXi220hBRgemcvf0AQKP17l3jv_KYHy-Rwke-u9j_rxp6Yy-fElCYGhCz98cJ-9thMbpYdC7juKt0S5x2z7UuVxjfPaH_LkqVCKpWN9EjRDCXyFvCZsPc2JzLa"/>
             <wp:cNvGraphicFramePr>
               <a:graphicFrameLocks xmlns:a="http://schemas.openxmlformats.org/drawingml/2006/main" noChangeAspect="1"/>
@@ -1834,7 +1847,7 @@
                   <pic:spPr bwMode="auto">
                     <a:xfrm>
                       <a:off x="0" y="0"/>
-                      <a:ext cx="2790825" cy="1981200"/>
+                      <a:ext cx="2809609" cy="1937772"/>
                     </a:xfrm>
                     <a:prstGeom prst="rect">
                       <a:avLst/>
@@ -1867,6 +1880,7 @@
           <w:sz w:val="24"/>
           <w:szCs w:val="24"/>
         </w:rPr>
+        <w:lastRenderedPageBreak/>
         <w:t>We can see a positive correlation for both the away and home models. For the away model, the pearson correlation is roughly 0.307, and for the home model, it is approximately 0.306. </w:t>
       </w:r>
     </w:p>
@@ -2049,9 +2063,18 @@
           <w:sz w:val="24"/>
           <w:szCs w:val="24"/>
         </w:rPr>
+        <w:tab/>
+        <w:t xml:space="preserve">We next merge our predictions for away and home teams together based on gameId, so that we may add the two scores together to get a total to compare to the total put out by the sports book. After comparing the predictions to the totals put out by the sports book, a pattern was identified that helps making predictions on the over/under more accurate. Instead of betting the over if our prediction is greater than the sports book’s total, or under if our prediction is less than the number, we notice that there is a huge edge when only betting games in which the prediction exceeds the sports book’s total by five or more points. We call this the “5-point Overs Rule”. We </w:t>
+      </w:r>
+      <w:r>
+        <w:rPr>
+          <w:rFonts w:ascii="Times New Roman" w:eastAsia="Times New Roman" w:hAnsi="Times New Roman" w:cs="Times New Roman"/>
+          <w:color w:val="000000"/>
+          <w:sz w:val="24"/>
+          <w:szCs w:val="24"/>
+        </w:rPr>
         <w:lastRenderedPageBreak/>
-        <w:tab/>
-        <w:t>We next merge our predictions for away and home teams together based on gameId, so that we may add the two scores together to get a total to compare to the total put out by the sports book. After comparing the predictions to the totals put out by the sports book, a pattern was identified that helps making predictions on the over/under more accurate. Instead of betting the over if our prediction is greater than the sports book’s total, or under if our prediction is less than the number, we notice that there is a huge edge when only betting games in which the prediction exceeds the sports book’s total by five or more points. We call this the “5-point Overs Rule”. We also test for a 3 and 1-point Overs rule, and do the same for unders. To gather results for our system, we train 21 random seeds of our dataset, and test on each seed’s respective test set using the exact same variables for both the away and home teams. It was found that using the 5-point overs rule, our average win percent was 60.8%. This exceeds the required 52.4% needed to be long-term profitable when betting on NFL games. This would be good for a 8.4% return on investment if one were to follow this system’s recommended plays. The results for the 3-point rule also proved to be profitable, but to a lesser extent. An average win rate of 57.2% was found using this rule, although there were nearly triple the amount of plays recommended using this system.</w:t>
+        <w:t>also test for a 3 and 1-point Overs rule, and do the same for unders. To gather results for our system, we train 21 random seeds of our dataset, and test on each seed’s respective test set using the exact same variables for both the away and home teams. It was found that using the 5-point overs rule, our average win percent was 60.8%. This exceeds the required 52.4% needed to be long-term profitable when betting on NFL games. This would be good for a 8.4% return on investment if one were to follow this system’s recommended plays. The results for the 3-point rule also proved to be profitable, but to a lesser extent. An average win rate of 57.2% was found using this rule, although there were nearly triple the amount of plays recommended using this system.</w:t>
       </w:r>
     </w:p>
     <w:p>
@@ -2103,11 +2126,10 @@
           <w:sz w:val="24"/>
           <w:szCs w:val="24"/>
         </w:rPr>
-        <w:lastRenderedPageBreak/>
         <w:drawing>
           <wp:inline distT="0" distB="0" distL="0" distR="0">
-            <wp:extent cx="5715000" cy="3248025"/>
-            <wp:effectExtent l="0" t="0" r="0" b="9525"/>
+            <wp:extent cx="5715000" cy="3313933"/>
+            <wp:effectExtent l="0" t="0" r="0" b="1270"/>
             <wp:docPr id="16" name="Picture 16" descr="https://lh4.googleusercontent.com/3tEMG0MSQj_vEADQOSGmToq9p3tJ22t60rkCuxablNbyd6aBKJhzc76OmaKufw8ebNlPIA_TUQhxs1ZI1CBc_47pb_XlQvLLYfr_WLyzgub5o3jkMRsyFT4eNiHIyPTuD2U08SHW"/>
             <wp:cNvGraphicFramePr>
               <a:graphicFrameLocks xmlns:a="http://schemas.openxmlformats.org/drawingml/2006/main" noChangeAspect="1"/>
@@ -2135,7 +2157,7 @@
                   <pic:spPr bwMode="auto">
                     <a:xfrm>
                       <a:off x="0" y="0"/>
-                      <a:ext cx="5733136" cy="3258332"/>
+                      <a:ext cx="5743595" cy="3330515"/>
                     </a:xfrm>
                     <a:prstGeom prst="rect">
                       <a:avLst/>
@@ -2174,6 +2196,7 @@
           <w:sz w:val="24"/>
           <w:szCs w:val="24"/>
         </w:rPr>
+        <w:lastRenderedPageBreak/>
         <w:t xml:space="preserve">In the tables above, RS is the random seed of data we are testing on, </w:t>
       </w:r>
       <w:r>
@@ -2260,9 +2283,9 @@
         </w:rPr>
         <w:drawing>
           <wp:inline distT="0" distB="0" distL="0" distR="0">
-            <wp:extent cx="5943600" cy="3265170"/>
-            <wp:effectExtent l="0" t="0" r="0" b="0"/>
-            <wp:docPr id="4" name="Picture 4"/>
+            <wp:extent cx="6147910" cy="5038405"/>
+            <wp:effectExtent l="0" t="0" r="5715" b="0"/>
+            <wp:docPr id="3" name="Picture 3"/>
             <wp:cNvGraphicFramePr>
               <a:graphicFrameLocks xmlns:a="http://schemas.openxmlformats.org/drawingml/2006/main" noChangeAspect="1"/>
             </wp:cNvGraphicFramePr>
@@ -2270,11 +2293,11 @@
               <a:graphicData uri="http://schemas.openxmlformats.org/drawingml/2006/picture">
                 <pic:pic xmlns:pic="http://schemas.openxmlformats.org/drawingml/2006/picture">
                   <pic:nvPicPr>
-                    <pic:cNvPr id="4" name="ROI.png"/>
+                    <pic:cNvPr id="3" name="ROI.png"/>
                     <pic:cNvPicPr/>
                   </pic:nvPicPr>
                   <pic:blipFill>
-                    <a:blip r:embed="rId14" cstate="print">
+                    <a:blip r:embed="rId14">
                       <a:extLst>
                         <a:ext uri="{28A0092B-C50C-407E-A947-70E740481C1C}">
                           <a14:useLocalDpi xmlns:a14="http://schemas.microsoft.com/office/drawing/2010/main" val="0"/>
@@ -2288,7 +2311,7 @@
                   <pic:spPr>
                     <a:xfrm>
                       <a:off x="0" y="0"/>
-                      <a:ext cx="5943600" cy="3265170"/>
+                      <a:ext cx="6182424" cy="5066690"/>
                     </a:xfrm>
                     <a:prstGeom prst="rect">
                       <a:avLst/>
@@ -2317,82 +2340,89 @@
           <w:sz w:val="24"/>
           <w:szCs w:val="24"/>
         </w:rPr>
+        <w:tab/>
+      </w:r>
+      <w:r>
+        <w:rPr>
+          <w:rFonts w:ascii="Times New Roman" w:eastAsia="Times New Roman" w:hAnsi="Times New Roman" w:cs="Times New Roman"/>
+          <w:color w:val="000000"/>
+          <w:sz w:val="24"/>
+          <w:szCs w:val="24"/>
+        </w:rPr>
+        <w:t xml:space="preserve">In the above </w:t>
+      </w:r>
+      <w:r>
+        <w:rPr>
+          <w:rFonts w:ascii="Times New Roman" w:eastAsia="Times New Roman" w:hAnsi="Times New Roman" w:cs="Times New Roman"/>
+          <w:color w:val="000000"/>
+          <w:sz w:val="24"/>
+          <w:szCs w:val="24"/>
+        </w:rPr>
+        <w:t>chart</w:t>
+      </w:r>
+      <w:r>
+        <w:rPr>
+          <w:rFonts w:ascii="Times New Roman" w:eastAsia="Times New Roman" w:hAnsi="Times New Roman" w:cs="Times New Roman"/>
+          <w:color w:val="000000"/>
+          <w:sz w:val="24"/>
+          <w:szCs w:val="24"/>
+        </w:rPr>
+        <w:t xml:space="preserve">, we visualize our results from the </w:t>
+      </w:r>
+      <w:r>
+        <w:rPr>
+          <w:rFonts w:ascii="Times New Roman" w:eastAsia="Times New Roman" w:hAnsi="Times New Roman" w:cs="Times New Roman"/>
+          <w:color w:val="000000"/>
+          <w:sz w:val="24"/>
+          <w:szCs w:val="24"/>
+        </w:rPr>
+        <w:t>5-point overs rule</w:t>
+      </w:r>
+      <w:r>
+        <w:rPr>
+          <w:rFonts w:ascii="Times New Roman" w:eastAsia="Times New Roman" w:hAnsi="Times New Roman" w:cs="Times New Roman"/>
+          <w:color w:val="000000"/>
+          <w:sz w:val="24"/>
+          <w:szCs w:val="24"/>
+        </w:rPr>
+        <w:t xml:space="preserve">. The win % and profit from each random seed is shown, as well as the 52.4% target shaded in blue in the background of the upper visualization. </w:t>
+      </w:r>
+      <w:r>
+        <w:rPr>
+          <w:rFonts w:ascii="Times New Roman" w:eastAsia="Times New Roman" w:hAnsi="Times New Roman" w:cs="Times New Roman"/>
+          <w:color w:val="000000"/>
+          <w:sz w:val="24"/>
+          <w:szCs w:val="24"/>
+        </w:rPr>
+        <w:t xml:space="preserve">We can see that using </w:t>
+      </w:r>
+      <w:r>
+        <w:rPr>
+          <w:rFonts w:ascii="Times New Roman" w:eastAsia="Times New Roman" w:hAnsi="Times New Roman" w:cs="Times New Roman"/>
+          <w:color w:val="000000"/>
+          <w:sz w:val="24"/>
+          <w:szCs w:val="24"/>
+        </w:rPr>
+        <w:t>this</w:t>
+      </w:r>
+      <w:r>
+        <w:rPr>
+          <w:rFonts w:ascii="Times New Roman" w:eastAsia="Times New Roman" w:hAnsi="Times New Roman" w:cs="Times New Roman"/>
+          <w:color w:val="000000"/>
+          <w:sz w:val="24"/>
+          <w:szCs w:val="24"/>
+        </w:rPr>
+        <w:t xml:space="preserve"> rule, we get only two of twenty-one random seeds of data that do not exceed the 52.4% win percentage mark needed to be profitable. Using the 3-point rule, we get three of twenty-one random seeds of data that aren’t </w:t>
+      </w:r>
+      <w:r>
+        <w:rPr>
+          <w:rFonts w:ascii="Times New Roman" w:eastAsia="Times New Roman" w:hAnsi="Times New Roman" w:cs="Times New Roman"/>
+          <w:color w:val="000000"/>
+          <w:sz w:val="24"/>
+          <w:szCs w:val="24"/>
+        </w:rPr>
         <w:lastRenderedPageBreak/>
-        <w:tab/>
-      </w:r>
-      <w:r>
-        <w:rPr>
-          <w:rFonts w:ascii="Times New Roman" w:eastAsia="Times New Roman" w:hAnsi="Times New Roman" w:cs="Times New Roman"/>
-          <w:color w:val="000000"/>
-          <w:sz w:val="24"/>
-          <w:szCs w:val="24"/>
-        </w:rPr>
-        <w:t xml:space="preserve">In the above </w:t>
-      </w:r>
-      <w:r>
-        <w:rPr>
-          <w:rFonts w:ascii="Times New Roman" w:eastAsia="Times New Roman" w:hAnsi="Times New Roman" w:cs="Times New Roman"/>
-          <w:color w:val="000000"/>
-          <w:sz w:val="24"/>
-          <w:szCs w:val="24"/>
-        </w:rPr>
-        <w:t>chart</w:t>
-      </w:r>
-      <w:bookmarkStart w:id="0" w:name="_GoBack"/>
-      <w:bookmarkEnd w:id="0"/>
-      <w:r>
-        <w:rPr>
-          <w:rFonts w:ascii="Times New Roman" w:eastAsia="Times New Roman" w:hAnsi="Times New Roman" w:cs="Times New Roman"/>
-          <w:color w:val="000000"/>
-          <w:sz w:val="24"/>
-          <w:szCs w:val="24"/>
-        </w:rPr>
-        <w:t xml:space="preserve">, we visualize our results from the </w:t>
-      </w:r>
-      <w:r>
-        <w:rPr>
-          <w:rFonts w:ascii="Times New Roman" w:eastAsia="Times New Roman" w:hAnsi="Times New Roman" w:cs="Times New Roman"/>
-          <w:color w:val="000000"/>
-          <w:sz w:val="24"/>
-          <w:szCs w:val="24"/>
-        </w:rPr>
-        <w:t>5-point overs rule</w:t>
-      </w:r>
-      <w:r>
-        <w:rPr>
-          <w:rFonts w:ascii="Times New Roman" w:eastAsia="Times New Roman" w:hAnsi="Times New Roman" w:cs="Times New Roman"/>
-          <w:color w:val="000000"/>
-          <w:sz w:val="24"/>
-          <w:szCs w:val="24"/>
-        </w:rPr>
-        <w:t xml:space="preserve">. The win % and profit from each random seed is shown, as well as the 52.4% target shaded in blue in the background of the upper visualization. </w:t>
-      </w:r>
-      <w:r>
-        <w:rPr>
-          <w:rFonts w:ascii="Times New Roman" w:eastAsia="Times New Roman" w:hAnsi="Times New Roman" w:cs="Times New Roman"/>
-          <w:color w:val="000000"/>
-          <w:sz w:val="24"/>
-          <w:szCs w:val="24"/>
-        </w:rPr>
-        <w:t xml:space="preserve">We can see that using </w:t>
-      </w:r>
-      <w:r>
-        <w:rPr>
-          <w:rFonts w:ascii="Times New Roman" w:eastAsia="Times New Roman" w:hAnsi="Times New Roman" w:cs="Times New Roman"/>
-          <w:color w:val="000000"/>
-          <w:sz w:val="24"/>
-          <w:szCs w:val="24"/>
-        </w:rPr>
-        <w:t>this</w:t>
-      </w:r>
-      <w:r>
-        <w:rPr>
-          <w:rFonts w:ascii="Times New Roman" w:eastAsia="Times New Roman" w:hAnsi="Times New Roman" w:cs="Times New Roman"/>
-          <w:color w:val="000000"/>
-          <w:sz w:val="24"/>
-          <w:szCs w:val="24"/>
-        </w:rPr>
-        <w:t xml:space="preserve"> rule, we get only two of twenty-one random seeds of data that do not exceed the 52.4% win percentage mark needed to be profitable. Using the 3-point rule, we get three of twenty-one random seeds of data that aren’t profitable. One could be confident that using our system will give them a very good chance of seeing a positive return on their investment.</w:t>
+        <w:t>profitable. One could be confident that using our system will give them a very good chance of seeing a positive return on their investment.</w:t>
       </w:r>
     </w:p>
     <w:p>
@@ -2448,8 +2478,8 @@
         </w:rPr>
         <w:drawing>
           <wp:inline distT="0" distB="0" distL="0" distR="0">
-            <wp:extent cx="3009900" cy="2600325"/>
-            <wp:effectExtent l="0" t="0" r="0" b="9525"/>
+            <wp:extent cx="3752215" cy="4320387"/>
+            <wp:effectExtent l="0" t="0" r="635" b="4445"/>
             <wp:docPr id="15" name="Picture 15" descr="https://lh4.googleusercontent.com/uzkAhq-gQHozQgtXfz2GE1TeK-4Pgj8pyP1zSCjM5D2zHU7hJOTP1Y1CTzlzo-KPLJZugLS-PW7RpU_Snr2CZw-jMmeFtFvPdsqTkcCME1heW20MR56qhN_fujQfHt42-5P01m10"/>
             <wp:cNvGraphicFramePr>
               <a:graphicFrameLocks xmlns:a="http://schemas.openxmlformats.org/drawingml/2006/main" noChangeAspect="1"/>
@@ -2477,7 +2507,7 @@
                   <pic:spPr bwMode="auto">
                     <a:xfrm>
                       <a:off x="0" y="0"/>
-                      <a:ext cx="3009900" cy="2600325"/>
+                      <a:ext cx="3795991" cy="4370792"/>
                     </a:xfrm>
                     <a:prstGeom prst="rect">
                       <a:avLst/>
@@ -2572,18 +2602,14 @@
         <w:rPr>
           <w:color w:val="000000"/>
         </w:rPr>
-        <w:t xml:space="preserve"> This would serve as the starting point as a pitch to our audience, but it would be nice to be able to recommend more games with high confidence. One area we could explore is collecting additional data that deals more with in-game statistics, such as passing yards per game, opponents passing yards allowed per game, etc. We could see how these new variables add to our models, and tinker with which variables are included in our models. Additionally, we could try out additional algorithms, and see if any of them could outperform the algorithms we used. </w:t>
-      </w:r>
-    </w:p>
-    <w:p>
-      <w:pPr>
-        <w:pStyle w:val="NormalWeb"/>
-        <w:spacing w:before="0" w:beforeAutospacing="0" w:after="0" w:afterAutospacing="0" w:line="480" w:lineRule="auto"/>
-        <w:ind w:firstLine="720"/>
-        <w:rPr>
-          <w:color w:val="000000"/>
-        </w:rPr>
-      </w:pPr>
+        <w:t xml:space="preserve"> This would serve as the starting point as a pitch to our audience, but it would be nice to be able to recommend more games with high confidence. One area we could explore is collecting additional data that deals more with in-game statistics, such as passing yards per game, opponents passing yards allowed per game, etc. We could see how these new variables add to our models, and tinker with which variables are included in our models. Additionally, we could try out additional algorithms, and see if any of them could outp</w:t>
+      </w:r>
+      <w:r>
+        <w:rPr>
+          <w:color w:val="000000"/>
+        </w:rPr>
+        <w:t xml:space="preserve">erform the algorithms we used. </w:t>
+      </w:r>
       <w:r>
         <w:rPr>
           <w:color w:val="000000"/>

</xml_diff>